<commit_message>
commit add new player
</commit_message>
<xml_diff>
--- a/tasks.docx
+++ b/tasks.docx
@@ -93,14 +93,7 @@
           <w:rFonts w:hint="cs"/>
           <w:rtl/>
         </w:rPr>
-        <w:t xml:space="preserve"> רק ישר או לכל הכיוונים</w:t>
-      </w:r>
-      <w:r>
-        <w:rPr>
-          <w:rFonts w:hint="cs"/>
-          <w:rtl/>
-        </w:rPr>
-        <w:t>?</w:t>
+        <w:t xml:space="preserve"> רק ישר או לכל הכיוונים?</w:t>
       </w:r>
     </w:p>
     <w:p>
@@ -110,23 +103,13 @@
           <w:ilvl w:val="2"/>
           <w:numId w:val="1"/>
         </w:numPr>
-        <w:rPr>
-          <w:rFonts w:hint="cs"/>
-        </w:rPr>
-      </w:pPr>
-      <w:r>
-        <w:rPr>
-          <w:rFonts w:hint="cs"/>
-          <w:rtl/>
-        </w:rPr>
-        <w:t>אפשרות בחירת דמות ראשית</w:t>
-      </w:r>
-      <w:r>
-        <w:rPr>
-          <w:rFonts w:hint="cs"/>
-          <w:rtl/>
-        </w:rPr>
-        <w:t>?</w:t>
+      </w:pPr>
+      <w:r>
+        <w:rPr>
+          <w:rFonts w:hint="cs"/>
+          <w:rtl/>
+        </w:rPr>
+        <w:t>אפשרות בחירת דמות ראשית?</w:t>
       </w:r>
     </w:p>
     <w:p>
@@ -136,10 +119,14 @@
           <w:ilvl w:val="1"/>
           <w:numId w:val="1"/>
         </w:numPr>
-      </w:pPr>
-      <w:r>
-        <w:rPr>
-          <w:rFonts w:hint="cs"/>
+        <w:rPr>
+          <w:highlight w:val="red"/>
+        </w:rPr>
+      </w:pPr>
+      <w:r>
+        <w:rPr>
+          <w:rFonts w:hint="cs"/>
+          <w:highlight w:val="red"/>
           <w:rtl/>
         </w:rPr>
         <w:t>אויבים</w:t>
@@ -241,7 +228,23 @@
           <w:rFonts w:hint="cs"/>
           <w:rtl/>
         </w:rPr>
-        <w:t>רנדומלי כשלא תפוס</w:t>
+        <w:t xml:space="preserve">רנדומלי </w:t>
+      </w:r>
+      <w:proofErr w:type="spellStart"/>
+      <w:r>
+        <w:rPr>
+          <w:rFonts w:hint="cs"/>
+          <w:rtl/>
+        </w:rPr>
+        <w:t>כשלא</w:t>
+      </w:r>
+      <w:proofErr w:type="spellEnd"/>
+      <w:r>
+        <w:rPr>
+          <w:rFonts w:hint="cs"/>
+          <w:rtl/>
+        </w:rPr>
+        <w:t xml:space="preserve"> תפוס</w:t>
       </w:r>
     </w:p>
     <w:p>
@@ -393,6 +396,51 @@
           <w:rtl/>
         </w:rPr>
         <w:t xml:space="preserve"> מי שיש לו הכי הרבה ניקוד כשנגמר הזמן</w:t>
+      </w:r>
+    </w:p>
+    <w:p>
+      <w:pPr>
+        <w:pStyle w:val="a3"/>
+        <w:numPr>
+          <w:ilvl w:val="0"/>
+          <w:numId w:val="1"/>
+        </w:numPr>
+      </w:pPr>
+      <w:r>
+        <w:rPr>
+          <w:rFonts w:hint="cs"/>
+          <w:rtl/>
+        </w:rPr>
+        <w:t>סאונד:</w:t>
+      </w:r>
+    </w:p>
+    <w:p>
+      <w:pPr>
+        <w:pStyle w:val="a3"/>
+        <w:ind w:left="1440"/>
+        <w:rPr>
+          <w:rtl/>
+        </w:rPr>
+      </w:pPr>
+      <w:r>
+        <w:rPr>
+          <w:rFonts w:hint="cs"/>
+          <w:rtl/>
+        </w:rPr>
+        <w:t xml:space="preserve">סאונד עבור התנגשות </w:t>
+      </w:r>
+    </w:p>
+    <w:p>
+      <w:pPr>
+        <w:pStyle w:val="a3"/>
+        <w:ind w:left="1440"/>
+      </w:pPr>
+      <w:r>
+        <w:rPr>
+          <w:rFonts w:hint="cs"/>
+          <w:rtl/>
+        </w:rPr>
+        <w:t xml:space="preserve">סאונד עבור נפילה </w:t>
       </w:r>
     </w:p>
     <w:sectPr>

</xml_diff>